<commit_message>
update Verwaltungsdokumente für SYP-Projekt
</commit_message>
<xml_diff>
--- a/SYP(MUH)/Changemanagement.docx
+++ b/SYP(MUH)/Changemanagement.docx
@@ -26,7 +26,21 @@
         </w:numPr>
       </w:pPr>
       <w:r>
-        <w:t>09.12.2019 UserStoryMap V1 -&gt; V2 (mit Rezesionen)</w:t>
+        <w:t xml:space="preserve">09.12.2019 </w:t>
+      </w:r>
+      <w:proofErr w:type="spellStart"/>
+      <w:r>
+        <w:t>UserStoryMap</w:t>
+      </w:r>
+      <w:proofErr w:type="spellEnd"/>
+      <w:r>
+        <w:t xml:space="preserve"> V1 -&gt; V2 (mit Reze</w:t>
+      </w:r>
+      <w:r>
+        <w:t>n</w:t>
+      </w:r>
+      <w:r>
+        <w:t>sionen)</w:t>
       </w:r>
     </w:p>
     <w:p>
@@ -43,8 +57,98 @@
       <w:r>
         <w:t xml:space="preserve"> -&gt; V2</w:t>
       </w:r>
+    </w:p>
+    <w:p>
+      <w:pPr>
+        <w:pStyle w:val="Listenabsatz"/>
+        <w:numPr>
+          <w:ilvl w:val="0"/>
+          <w:numId w:val="1"/>
+        </w:numPr>
+      </w:pPr>
+      <w:r>
+        <w:t>18.01.2019 Änderung der Technischen Umsetzung im Lastenheft (Konzeptänderung)</w:t>
+      </w:r>
+      <w:r>
+        <w:t xml:space="preserve"> V1 -&gt; V2</w:t>
+      </w:r>
+    </w:p>
+    <w:p>
+      <w:pPr>
+        <w:pStyle w:val="Listenabsatz"/>
+        <w:numPr>
+          <w:ilvl w:val="0"/>
+          <w:numId w:val="1"/>
+        </w:numPr>
+      </w:pPr>
+      <w:r>
+        <w:t>18.01.2019 Location-Detail anzeigen (Map)</w:t>
+      </w:r>
+      <w:r>
+        <w:t xml:space="preserve"> V1 -&gt; V2</w:t>
+      </w:r>
+    </w:p>
+    <w:p>
+      <w:pPr>
+        <w:pStyle w:val="Listenabsatz"/>
+        <w:numPr>
+          <w:ilvl w:val="0"/>
+          <w:numId w:val="1"/>
+        </w:numPr>
+      </w:pPr>
+      <w:r>
+        <w:t xml:space="preserve">18.01.2019 </w:t>
+      </w:r>
+      <w:r>
+        <w:t>Rezension abgeben</w:t>
+      </w:r>
+      <w:r>
+        <w:t xml:space="preserve"> V1 -&gt; V2</w:t>
+      </w:r>
+    </w:p>
+    <w:p>
+      <w:pPr>
+        <w:pStyle w:val="Listenabsatz"/>
+        <w:numPr>
+          <w:ilvl w:val="0"/>
+          <w:numId w:val="1"/>
+        </w:numPr>
+      </w:pPr>
+      <w:r>
+        <w:t xml:space="preserve">18.01.2019 </w:t>
+      </w:r>
+      <w:r>
+        <w:t xml:space="preserve">Rezension einsehen </w:t>
+      </w:r>
+      <w:r>
+        <w:t>V1 -&gt; V2</w:t>
+      </w:r>
+    </w:p>
+    <w:p>
+      <w:pPr>
+        <w:pStyle w:val="Listenabsatz"/>
+        <w:numPr>
+          <w:ilvl w:val="0"/>
+          <w:numId w:val="1"/>
+        </w:numPr>
+      </w:pPr>
+      <w:r>
+        <w:t xml:space="preserve">18.01.2019 </w:t>
+      </w:r>
+      <w:r>
+        <w:t>Rezension bearbeiten</w:t>
+      </w:r>
+      <w:r>
+        <w:t xml:space="preserve"> V1 -&gt; V2</w:t>
+      </w:r>
       <w:bookmarkStart w:id="0" w:name="_GoBack"/>
       <w:bookmarkEnd w:id="0"/>
+    </w:p>
+    <w:p/>
+    <w:p>
+      <w:pPr>
+        <w:pStyle w:val="Listenabsatz"/>
+      </w:pPr>
     </w:p>
     <w:sectPr>
       <w:headerReference w:type="default" r:id="rId7"/>
@@ -90,8 +194,27 @@
       <w:pStyle w:val="Fuzeile"/>
     </w:pPr>
     <w:r>
-      <w:t>Kleinegger, Gilgenreiner, Sonnek</w:t>
+      <w:t xml:space="preserve">Daniel </w:t>
     </w:r>
+    <w:proofErr w:type="spellStart"/>
+    <w:r>
+      <w:t>Gilgenreiner</w:t>
+    </w:r>
+    <w:proofErr w:type="spellEnd"/>
+    <w:r>
+      <w:t xml:space="preserve">, </w:t>
+    </w:r>
+    <w:r>
+      <w:t xml:space="preserve">Max Kleinegger, </w:t>
+    </w:r>
+    <w:r>
+      <w:t xml:space="preserve">Stefan </w:t>
+    </w:r>
+    <w:proofErr w:type="spellStart"/>
+    <w:r>
+      <w:t>Sonnek</w:t>
+    </w:r>
+    <w:proofErr w:type="spellEnd"/>
   </w:p>
 </w:ftr>
 </file>
@@ -358,7 +481,7 @@
       </w:pPr>
     </w:pPrDefault>
   </w:docDefaults>
-  <w:latentStyles w:defLockedState="0" w:defUIPriority="99" w:defSemiHidden="0" w:defUnhideWhenUsed="0" w:defQFormat="0" w:count="376">
+  <w:latentStyles w:defLockedState="0" w:defUIPriority="99" w:defSemiHidden="0" w:defUnhideWhenUsed="0" w:defQFormat="0" w:count="377">
     <w:lsdException w:name="Normal" w:uiPriority="0" w:qFormat="1"/>
     <w:lsdException w:name="heading 1" w:uiPriority="9" w:qFormat="1"/>
     <w:lsdException w:name="heading 2" w:semiHidden="1" w:uiPriority="9" w:unhideWhenUsed="1" w:qFormat="1"/>
@@ -464,7 +587,6 @@
     <w:lsdException w:name="HTML Sample" w:semiHidden="1" w:unhideWhenUsed="1"/>
     <w:lsdException w:name="HTML Typewriter" w:semiHidden="1" w:unhideWhenUsed="1"/>
     <w:lsdException w:name="HTML Variable" w:semiHidden="1" w:unhideWhenUsed="1"/>
-    <w:lsdException w:name="Normal Table" w:semiHidden="1" w:unhideWhenUsed="1"/>
     <w:lsdException w:name="annotation subject" w:semiHidden="1" w:unhideWhenUsed="1"/>
     <w:lsdException w:name="No List" w:semiHidden="1" w:unhideWhenUsed="1"/>
     <w:lsdException w:name="Outline List 1" w:semiHidden="1" w:unhideWhenUsed="1"/>
@@ -511,10 +633,8 @@
     <w:lsdException w:name="Table Subtle 2" w:semiHidden="1" w:unhideWhenUsed="1"/>
     <w:lsdException w:name="Table Web 1" w:semiHidden="1" w:unhideWhenUsed="1"/>
     <w:lsdException w:name="Table Web 2" w:semiHidden="1" w:unhideWhenUsed="1"/>
-    <w:lsdException w:name="Table Web 3" w:semiHidden="1" w:unhideWhenUsed="1"/>
     <w:lsdException w:name="Balloon Text" w:semiHidden="1" w:unhideWhenUsed="1"/>
     <w:lsdException w:name="Table Grid" w:uiPriority="39"/>
-    <w:lsdException w:name="Table Theme" w:semiHidden="1" w:unhideWhenUsed="1"/>
     <w:lsdException w:name="Placeholder Text" w:semiHidden="1"/>
     <w:lsdException w:name="No Spacing" w:uiPriority="1" w:qFormat="1"/>
     <w:lsdException w:name="Light Shading" w:uiPriority="60"/>
@@ -735,6 +855,7 @@
     <w:lsdException w:name="Hashtag" w:semiHidden="1" w:unhideWhenUsed="1"/>
     <w:lsdException w:name="Unresolved Mention" w:semiHidden="1" w:unhideWhenUsed="1"/>
     <w:lsdException w:name="Smart Link" w:semiHidden="1" w:unhideWhenUsed="1"/>
+    <w:lsdException w:name="Smart Link Error" w:semiHidden="1" w:unhideWhenUsed="1"/>
   </w:latentStyles>
   <w:style w:type="paragraph" w:default="1" w:styleId="Standard">
     <w:name w:val="Normal"/>

</xml_diff>